<commit_message>
Lots of examples, and completed doc.
</commit_message>
<xml_diff>
--- a/PresentationNotes.docx
+++ b/PresentationNotes.docx
@@ -12,6 +12,7 @@
     </w:p>
     <w:p/>
     <w:p>
+      <w:proofErr w:type="spellStart"/>
       <w:r>
         <w:rPr>
           <w:rStyle w:val="Emphasis"/>
@@ -24,6 +25,7 @@
         </w:rPr>
         <w:t>ystemsetup</w:t>
       </w:r>
+      <w:proofErr w:type="spellEnd"/>
       <w:r>
         <w:t xml:space="preserve"> – </w:t>
       </w:r>
@@ -42,7 +44,15 @@
         <w:t xml:space="preserve"> Requires to be run </w:t>
       </w:r>
       <w:r>
-        <w:t>with elevation (sudo or as root)</w:t>
+        <w:t>with elevation (</w:t>
+      </w:r>
+      <w:proofErr w:type="spellStart"/>
+      <w:r>
+        <w:t>sudo</w:t>
+      </w:r>
+      <w:proofErr w:type="spellEnd"/>
+      <w:r>
+        <w:t xml:space="preserve"> or as root)</w:t>
       </w:r>
       <w:r>
         <w:t>.</w:t>
@@ -53,14 +63,30 @@
       <w:r>
         <w:tab/>
       </w:r>
-      <w:r>
-        <w:t>systemsetup -help</w:t>
+      <w:proofErr w:type="spellStart"/>
+      <w:r>
+        <w:t>systemsetup</w:t>
+      </w:r>
+      <w:proofErr w:type="spellEnd"/>
+      <w:r>
+        <w:t xml:space="preserve"> -help</w:t>
       </w:r>
     </w:p>
     <w:p>
       <w:r>
         <w:tab/>
-        <w:t>systemsetup -get</w:t>
+      </w:r>
+      <w:proofErr w:type="spellStart"/>
+      <w:r>
+        <w:t>systemsetup</w:t>
+      </w:r>
+      <w:proofErr w:type="spellEnd"/>
+      <w:r>
+        <w:t xml:space="preserve"> -</w:t>
+      </w:r>
+      <w:proofErr w:type="spellStart"/>
+      <w:r>
+        <w:t>get</w:t>
       </w:r>
       <w:r>
         <w:t>|</w:t>
@@ -68,8 +94,17 @@
       <w:r>
         <w:t>setremotelogin</w:t>
       </w:r>
-      <w:r>
-        <w:t xml:space="preserve"> [-f (force)] [on|off]</w:t>
+      <w:proofErr w:type="spellEnd"/>
+      <w:r>
+        <w:t xml:space="preserve"> [-f (force)] [</w:t>
+      </w:r>
+      <w:proofErr w:type="spellStart"/>
+      <w:r>
+        <w:t>on|off</w:t>
+      </w:r>
+      <w:proofErr w:type="spellEnd"/>
+      <w:r>
+        <w:t>]</w:t>
       </w:r>
       <w:r>
         <w:t xml:space="preserve"> Enable/disable SSH daemon</w:t>
@@ -79,8 +114,29 @@
       <w:r>
         <w:tab/>
       </w:r>
-      <w:r>
-        <w:t>systemsetup -get|setsleep [int in minutes]</w:t>
+      <w:proofErr w:type="spellStart"/>
+      <w:r>
+        <w:t>systemsetup</w:t>
+      </w:r>
+      <w:proofErr w:type="spellEnd"/>
+      <w:r>
+        <w:t xml:space="preserve"> -</w:t>
+      </w:r>
+      <w:proofErr w:type="spellStart"/>
+      <w:r>
+        <w:t>get|setsleep</w:t>
+      </w:r>
+      <w:proofErr w:type="spellEnd"/>
+      <w:r>
+        <w:t xml:space="preserve"> [</w:t>
+      </w:r>
+      <w:proofErr w:type="spellStart"/>
+      <w:r>
+        <w:t>int</w:t>
+      </w:r>
+      <w:proofErr w:type="spellEnd"/>
+      <w:r>
+        <w:t xml:space="preserve"> in minutes]</w:t>
       </w:r>
     </w:p>
     <w:p>
@@ -88,28 +144,97 @@
         <w:ind w:left="1440"/>
       </w:pPr>
       <w:r>
-        <w:t>-setsleep will configure display &amp; hard drive. Computer needs to be specified individually.</w:t>
+        <w:t>-</w:t>
+      </w:r>
+      <w:proofErr w:type="spellStart"/>
+      <w:r>
+        <w:t>setsleep</w:t>
+      </w:r>
+      <w:proofErr w:type="spellEnd"/>
+      <w:r>
+        <w:t xml:space="preserve"> will configure display &amp; hard drive. Computer needs to be specified individually.</w:t>
       </w:r>
     </w:p>
     <w:p>
       <w:r>
         <w:tab/>
-        <w:t>systemsetup -setcomputersleep [int in minutes]</w:t>
+      </w:r>
+      <w:proofErr w:type="spellStart"/>
+      <w:r>
+        <w:t>systemsetup</w:t>
+      </w:r>
+      <w:proofErr w:type="spellEnd"/>
+      <w:r>
+        <w:t xml:space="preserve"> -</w:t>
+      </w:r>
+      <w:proofErr w:type="spellStart"/>
+      <w:r>
+        <w:t>setcomputersleep</w:t>
+      </w:r>
+      <w:proofErr w:type="spellEnd"/>
+      <w:r>
+        <w:t xml:space="preserve"> [</w:t>
+      </w:r>
+      <w:proofErr w:type="spellStart"/>
+      <w:r>
+        <w:t>int</w:t>
+      </w:r>
+      <w:proofErr w:type="spellEnd"/>
+      <w:r>
+        <w:t xml:space="preserve"> in minutes]</w:t>
       </w:r>
     </w:p>
     <w:p>
       <w:r>
         <w:tab/>
+      </w:r>
+      <w:proofErr w:type="spellStart"/>
+      <w:r>
         <w:t>syste</w:t>
       </w:r>
       <w:r>
-        <w:t>msetup -setrestartfreeze [on|off] restart after kernel panic.</w:t>
+        <w:t>msetup</w:t>
+      </w:r>
+      <w:proofErr w:type="spellEnd"/>
+      <w:r>
+        <w:t xml:space="preserve"> -</w:t>
+      </w:r>
+      <w:proofErr w:type="spellStart"/>
+      <w:r>
+        <w:t>setrestartfreeze</w:t>
+      </w:r>
+      <w:proofErr w:type="spellEnd"/>
+      <w:r>
+        <w:t xml:space="preserve"> [</w:t>
+      </w:r>
+      <w:proofErr w:type="spellStart"/>
+      <w:r>
+        <w:t>on|off</w:t>
+      </w:r>
+      <w:proofErr w:type="spellEnd"/>
+      <w:r>
+        <w:t>] restart after kernel panic.</w:t>
       </w:r>
     </w:p>
     <w:p>
       <w:r>
         <w:tab/>
-        <w:t xml:space="preserve">systemsetup -setcomputername [value] </w:t>
+      </w:r>
+      <w:proofErr w:type="spellStart"/>
+      <w:r>
+        <w:t>systemsetup</w:t>
+      </w:r>
+      <w:proofErr w:type="spellEnd"/>
+      <w:r>
+        <w:t xml:space="preserve"> -</w:t>
+      </w:r>
+      <w:proofErr w:type="spellStart"/>
+      <w:r>
+        <w:t>setcomputername</w:t>
+      </w:r>
+      <w:proofErr w:type="spellEnd"/>
+      <w:r>
+        <w:t xml:space="preserve"> [value] </w:t>
       </w:r>
     </w:p>
     <w:p/>
@@ -119,16 +244,24 @@
           <w:rStyle w:val="Emphasis"/>
         </w:rPr>
       </w:pPr>
+      <w:proofErr w:type="spellStart"/>
       <w:r>
         <w:rPr>
           <w:rStyle w:val="Emphasis"/>
         </w:rPr>
-        <w:t xml:space="preserve">networksetup </w:t>
-      </w:r>
+        <w:t>networksetup</w:t>
+      </w:r>
+      <w:proofErr w:type="spellEnd"/>
       <w:r>
         <w:rPr>
           <w:rStyle w:val="Emphasis"/>
         </w:rPr>
+        <w:t xml:space="preserve"> </w:t>
+      </w:r>
+      <w:r>
+        <w:rPr>
+          <w:rStyle w:val="Emphasis"/>
+        </w:rPr>
         <w:t>–</w:t>
       </w:r>
       <w:r>
@@ -156,30 +289,85 @@
       <w:pPr>
         <w:ind w:left="720"/>
       </w:pPr>
-      <w:r>
-        <w:t>networksetup –listallnetworkservices will show system names for configured network services</w:t>
+      <w:proofErr w:type="spellStart"/>
+      <w:r>
+        <w:t>networksetup</w:t>
+      </w:r>
+      <w:proofErr w:type="spellEnd"/>
+      <w:r>
+        <w:t xml:space="preserve"> –</w:t>
+      </w:r>
+      <w:proofErr w:type="spellStart"/>
+      <w:r>
+        <w:t>listallnetworkservices</w:t>
+      </w:r>
+      <w:proofErr w:type="spellEnd"/>
+      <w:r>
+        <w:t xml:space="preserve"> will show system names for configured network services</w:t>
       </w:r>
     </w:p>
     <w:p>
       <w:pPr>
         <w:ind w:left="720"/>
       </w:pPr>
-      <w:r>
-        <w:t>networksetup –setv6off [network service name] disable IP6 on specified interface. Recommended for AirOrangeX configuration.</w:t>
+      <w:proofErr w:type="spellStart"/>
+      <w:r>
+        <w:t>networksetup</w:t>
+      </w:r>
+      <w:proofErr w:type="spellEnd"/>
+      <w:r>
+        <w:t xml:space="preserve"> –setv6off [network service name] disable IP6 on specified interface. Recommended for </w:t>
+      </w:r>
+      <w:proofErr w:type="spellStart"/>
+      <w:r>
+        <w:t>AirOrangeX</w:t>
+      </w:r>
+      <w:proofErr w:type="spellEnd"/>
+      <w:r>
+        <w:t xml:space="preserve"> configuration.</w:t>
       </w:r>
     </w:p>
     <w:p>
       <w:pPr>
         <w:ind w:left="720"/>
       </w:pPr>
-      <w:r>
-        <w:t>networksetup –setnetworkserviceenabled [network service name] [on|off] enable or disable a specific network service</w:t>
+      <w:proofErr w:type="spellStart"/>
+      <w:r>
+        <w:t>networksetup</w:t>
+      </w:r>
+      <w:proofErr w:type="spellEnd"/>
+      <w:r>
+        <w:t xml:space="preserve"> –</w:t>
+      </w:r>
+      <w:proofErr w:type="spellStart"/>
+      <w:r>
+        <w:t>setnetworkserviceenabled</w:t>
+      </w:r>
+      <w:proofErr w:type="spellEnd"/>
+      <w:r>
+        <w:t xml:space="preserve"> [network service name] [</w:t>
+      </w:r>
+      <w:proofErr w:type="spellStart"/>
+      <w:r>
+        <w:t>on|off</w:t>
+      </w:r>
+      <w:proofErr w:type="spellEnd"/>
+      <w:r>
+        <w:t>] enable or disable a specific network service</w:t>
       </w:r>
     </w:p>
     <w:p/>
     <w:p>
       <w:r>
-        <w:t xml:space="preserve">Other command line utils that I have not covered, but should be on your list of tools (‘man [command]’ and google are your friends here): </w:t>
+        <w:t xml:space="preserve">Other command line </w:t>
+      </w:r>
+      <w:proofErr w:type="spellStart"/>
+      <w:r>
+        <w:t>utils</w:t>
+      </w:r>
+      <w:proofErr w:type="spellEnd"/>
+      <w:r>
+        <w:t xml:space="preserve"> that I have not covered, but should be on your list of tools (‘man [command]’ and google are your friends here): </w:t>
       </w:r>
     </w:p>
     <w:p>
@@ -202,9 +390,11 @@
           <w:numId w:val="4"/>
         </w:numPr>
       </w:pPr>
+      <w:proofErr w:type="spellStart"/>
       <w:r>
         <w:t>plutil</w:t>
       </w:r>
+      <w:proofErr w:type="spellEnd"/>
     </w:p>
     <w:p>
       <w:pPr>
@@ -215,7 +405,31 @@
         </w:numPr>
       </w:pPr>
       <w:r>
-        <w:t xml:space="preserve">/usr/libexec/PlistBuddy </w:t>
+        <w:t>/</w:t>
+      </w:r>
+      <w:proofErr w:type="spellStart"/>
+      <w:r>
+        <w:t>usr</w:t>
+      </w:r>
+      <w:proofErr w:type="spellEnd"/>
+      <w:r>
+        <w:t>/</w:t>
+      </w:r>
+      <w:proofErr w:type="spellStart"/>
+      <w:r>
+        <w:t>libexec</w:t>
+      </w:r>
+      <w:proofErr w:type="spellEnd"/>
+      <w:r>
+        <w:t>/</w:t>
+      </w:r>
+      <w:proofErr w:type="spellStart"/>
+      <w:r>
+        <w:t>PlistBuddy</w:t>
+      </w:r>
+      <w:proofErr w:type="spellEnd"/>
+      <w:r>
+        <w:t xml:space="preserve"> </w:t>
       </w:r>
     </w:p>
     <w:p>
@@ -226,8 +440,29 @@
           <w:numId w:val="4"/>
         </w:numPr>
       </w:pPr>
-      <w:r>
-        <w:t>scutil (specifically scutil --nc for VPN connection control)</w:t>
+      <w:proofErr w:type="spellStart"/>
+      <w:r>
+        <w:t>scutil</w:t>
+      </w:r>
+      <w:proofErr w:type="spellEnd"/>
+      <w:r>
+        <w:t xml:space="preserve"> (specifically </w:t>
+      </w:r>
+      <w:proofErr w:type="spellStart"/>
+      <w:r>
+        <w:t>scutil</w:t>
+      </w:r>
+      <w:proofErr w:type="spellEnd"/>
+      <w:r>
+        <w:t xml:space="preserve"> --</w:t>
+      </w:r>
+      <w:proofErr w:type="spellStart"/>
+      <w:r>
+        <w:t>nc</w:t>
+      </w:r>
+      <w:proofErr w:type="spellEnd"/>
+      <w:r>
+        <w:t xml:space="preserve"> for VPN connection control)</w:t>
       </w:r>
     </w:p>
     <w:p/>
@@ -272,8 +507,13 @@
       <w:pPr>
         <w:ind w:firstLine="720"/>
       </w:pPr>
-      <w:r>
-        <w:t>TextWrangler (</w:t>
+      <w:proofErr w:type="spellStart"/>
+      <w:r>
+        <w:t>TextWrangler</w:t>
+      </w:r>
+      <w:proofErr w:type="spellEnd"/>
+      <w:r>
+        <w:t xml:space="preserve"> (</w:t>
       </w:r>
       <w:hyperlink r:id="rId8" w:history="1">
         <w:r>
@@ -320,7 +560,15 @@
     <w:p/>
     <w:p>
       <w:r>
-        <w:t>Data is stored in XML format – may be plain text, binary, or signed/encrypted. TextWrangler will handle both Text and Binary formats.</w:t>
+        <w:t xml:space="preserve">Data is stored in XML format – may be plain text, binary, or signed/encrypted. </w:t>
+      </w:r>
+      <w:proofErr w:type="spellStart"/>
+      <w:r>
+        <w:t>TextWrangler</w:t>
+      </w:r>
+      <w:proofErr w:type="spellEnd"/>
+      <w:r>
+        <w:t xml:space="preserve"> will handle both Text and Binary formats.</w:t>
       </w:r>
     </w:p>
     <w:p/>
@@ -338,7 +586,15 @@
         <w:t xml:space="preserve">Never edit preference files directly! </w:t>
       </w:r>
       <w:r>
-        <w:t>We are opening them in TextWrangler for READ ONLY purposes.</w:t>
+        <w:t xml:space="preserve">We are opening them in </w:t>
+      </w:r>
+      <w:proofErr w:type="spellStart"/>
+      <w:r>
+        <w:t>TextWrangler</w:t>
+      </w:r>
+      <w:proofErr w:type="spellEnd"/>
+      <w:r>
+        <w:t xml:space="preserve"> for READ ONLY purposes.</w:t>
       </w:r>
     </w:p>
     <w:p/>
@@ -356,8 +612,26 @@
         </w:numPr>
       </w:pPr>
       <w:r>
-        <w:t>Locate “com.apple.finder.plist” in ~/Library/Preferences/ and open in TextWrangler</w:t>
-      </w:r>
+        <w:t>Locate “</w:t>
+      </w:r>
+      <w:proofErr w:type="spellStart"/>
+      <w:proofErr w:type="gramStart"/>
+      <w:r>
+        <w:t>com.apple</w:t>
+      </w:r>
+      <w:proofErr w:type="gramEnd"/>
+      <w:r>
+        <w:t>.finder.plist</w:t>
+      </w:r>
+      <w:proofErr w:type="spellEnd"/>
+      <w:r>
+        <w:t xml:space="preserve">” in ~/Library/Preferences/ and open in </w:t>
+      </w:r>
+      <w:proofErr w:type="spellStart"/>
+      <w:r>
+        <w:t>TextWrangler</w:t>
+      </w:r>
+      <w:proofErr w:type="spellEnd"/>
     </w:p>
     <w:p>
       <w:pPr>
@@ -368,7 +642,23 @@
         </w:numPr>
       </w:pPr>
       <w:r>
-        <w:t>Copy beginning of file through first “&lt;dict&gt;” declaration to a new TextWrangler file</w:t>
+        <w:t>Copy beginning of file through first “&lt;</w:t>
+      </w:r>
+      <w:proofErr w:type="spellStart"/>
+      <w:r>
+        <w:t>dict</w:t>
+      </w:r>
+      <w:proofErr w:type="spellEnd"/>
+      <w:r>
+        <w:t xml:space="preserve">&gt;” declaration to a new </w:t>
+      </w:r>
+      <w:proofErr w:type="spellStart"/>
+      <w:r>
+        <w:t>TextWrangler</w:t>
+      </w:r>
+      <w:proofErr w:type="spellEnd"/>
+      <w:r>
+        <w:t xml:space="preserve"> file</w:t>
       </w:r>
     </w:p>
     <w:p>
@@ -380,7 +670,15 @@
         </w:numPr>
       </w:pPr>
       <w:r>
-        <w:t>Search for “ShowHardDrivesOnDesktop” – copy both the “&lt;key&gt;…&lt;/key&gt;” section and “&lt;true/&gt;” or “&lt;false/&gt;” values to the new file</w:t>
+        <w:t>Search for “</w:t>
+      </w:r>
+      <w:proofErr w:type="spellStart"/>
+      <w:r>
+        <w:t>ShowHardDrivesOnDesktop</w:t>
+      </w:r>
+      <w:proofErr w:type="spellEnd"/>
+      <w:r>
+        <w:t>” – copy both the “&lt;key&gt;…&lt;/key&gt;” section and “&lt;true/&gt;” or “&lt;false/&gt;” values to the new file</w:t>
       </w:r>
     </w:p>
     <w:p>
@@ -392,7 +690,36 @@
         </w:numPr>
       </w:pPr>
       <w:r>
-        <w:t>Close out the file with “&lt;/dict&gt;&lt;/plist&gt;” and save to your desktop as “com.apple.finder.plist”</w:t>
+        <w:t>Close out the file with “&lt;/</w:t>
+      </w:r>
+      <w:proofErr w:type="spellStart"/>
+      <w:r>
+        <w:t>dict</w:t>
+      </w:r>
+      <w:proofErr w:type="spellEnd"/>
+      <w:r>
+        <w:t>&gt;&lt;/</w:t>
+      </w:r>
+      <w:proofErr w:type="spellStart"/>
+      <w:r>
+        <w:t>plist</w:t>
+      </w:r>
+      <w:proofErr w:type="spellEnd"/>
+      <w:r>
+        <w:t>&gt;” and save to your desktop as “</w:t>
+      </w:r>
+      <w:proofErr w:type="spellStart"/>
+      <w:proofErr w:type="gramStart"/>
+      <w:r>
+        <w:t>com.apple</w:t>
+      </w:r>
+      <w:proofErr w:type="gramEnd"/>
+      <w:r>
+        <w:t>.finder.plist</w:t>
+      </w:r>
+      <w:proofErr w:type="spellEnd"/>
+      <w:r>
+        <w:t>”</w:t>
       </w:r>
     </w:p>
     <w:p>
@@ -407,8 +734,34 @@
         </w:rPr>
       </w:pPr>
       <w:r>
-        <w:t>Convert the new .plist file to a mobileconfig with McxToProfile</w:t>
-      </w:r>
+        <w:t xml:space="preserve">Convert the </w:t>
+      </w:r>
+      <w:proofErr w:type="gramStart"/>
+      <w:r>
+        <w:t>new .</w:t>
+      </w:r>
+      <w:proofErr w:type="spellStart"/>
+      <w:r>
+        <w:t>plist</w:t>
+      </w:r>
+      <w:proofErr w:type="spellEnd"/>
+      <w:proofErr w:type="gramEnd"/>
+      <w:r>
+        <w:t xml:space="preserve"> file to a </w:t>
+      </w:r>
+      <w:proofErr w:type="spellStart"/>
+      <w:r>
+        <w:t>mobileconfig</w:t>
+      </w:r>
+      <w:proofErr w:type="spellEnd"/>
+      <w:r>
+        <w:t xml:space="preserve"> with </w:t>
+      </w:r>
+      <w:proofErr w:type="spellStart"/>
+      <w:r>
+        <w:t>McxToProfile</w:t>
+      </w:r>
+      <w:proofErr w:type="spellEnd"/>
     </w:p>
     <w:p>
       <w:pPr>
@@ -431,53 +784,59 @@
         </w:rPr>
         <w:t>/path/to/</w:t>
       </w:r>
+      <w:proofErr w:type="spellStart"/>
       <w:r>
         <w:rPr>
           <w:rStyle w:val="Code"/>
           <w:sz w:val="18"/>
           <w:szCs w:val="18"/>
         </w:rPr>
-        <w:t xml:space="preserve">mcxToProfile --plist=/path/to/new/com.apple.finder.plist </w:t>
-      </w:r>
+        <w:t>mcxToProfile</w:t>
+      </w:r>
+      <w:proofErr w:type="spellEnd"/>
       <w:r>
         <w:rPr>
           <w:rStyle w:val="Code"/>
           <w:sz w:val="18"/>
           <w:szCs w:val="18"/>
         </w:rPr>
-        <w:t>\</w:t>
-      </w:r>
+        <w:t xml:space="preserve"> --</w:t>
+      </w:r>
+      <w:proofErr w:type="spellStart"/>
       <w:r>
         <w:rPr>
           <w:rStyle w:val="Code"/>
           <w:sz w:val="18"/>
           <w:szCs w:val="18"/>
         </w:rPr>
-        <w:br/>
-      </w:r>
+        <w:t>plist</w:t>
+      </w:r>
+      <w:proofErr w:type="spellEnd"/>
       <w:r>
         <w:rPr>
           <w:rStyle w:val="Code"/>
           <w:sz w:val="18"/>
           <w:szCs w:val="18"/>
         </w:rPr>
-        <w:t xml:space="preserve">--identifier=edu.syr.training.desktopsettings </w:t>
-      </w:r>
+        <w:t>=/path/to/new/</w:t>
+      </w:r>
+      <w:proofErr w:type="spellStart"/>
       <w:r>
         <w:rPr>
           <w:rStyle w:val="Code"/>
           <w:sz w:val="18"/>
           <w:szCs w:val="18"/>
         </w:rPr>
-        <w:t>\</w:t>
-      </w:r>
+        <w:t>com.apple.finder.plist</w:t>
+      </w:r>
+      <w:proofErr w:type="spellEnd"/>
       <w:r>
         <w:rPr>
           <w:rStyle w:val="Code"/>
           <w:sz w:val="18"/>
           <w:szCs w:val="18"/>
         </w:rPr>
-        <w:br/>
+        <w:t xml:space="preserve"> </w:t>
       </w:r>
       <w:r>
         <w:rPr>
@@ -485,7 +844,83 @@
           <w:sz w:val="18"/>
           <w:szCs w:val="18"/>
         </w:rPr>
-        <w:t>--displayname=”Stupid Tricks Demo”</w:t>
+        <w:t>\</w:t>
+      </w:r>
+      <w:r>
+        <w:rPr>
+          <w:rStyle w:val="Code"/>
+          <w:sz w:val="18"/>
+          <w:szCs w:val="18"/>
+        </w:rPr>
+        <w:br/>
+      </w:r>
+      <w:r>
+        <w:rPr>
+          <w:rStyle w:val="Code"/>
+          <w:sz w:val="18"/>
+          <w:szCs w:val="18"/>
+        </w:rPr>
+        <w:t>--identifier=</w:t>
+      </w:r>
+      <w:proofErr w:type="spellStart"/>
+      <w:r>
+        <w:rPr>
+          <w:rStyle w:val="Code"/>
+          <w:sz w:val="18"/>
+          <w:szCs w:val="18"/>
+        </w:rPr>
+        <w:t>edu.syr.training.desktopsettings</w:t>
+      </w:r>
+      <w:proofErr w:type="spellEnd"/>
+      <w:r>
+        <w:rPr>
+          <w:rStyle w:val="Code"/>
+          <w:sz w:val="18"/>
+          <w:szCs w:val="18"/>
+        </w:rPr>
+        <w:t xml:space="preserve"> </w:t>
+      </w:r>
+      <w:r>
+        <w:rPr>
+          <w:rStyle w:val="Code"/>
+          <w:sz w:val="18"/>
+          <w:szCs w:val="18"/>
+        </w:rPr>
+        <w:t>\</w:t>
+      </w:r>
+      <w:r>
+        <w:rPr>
+          <w:rStyle w:val="Code"/>
+          <w:sz w:val="18"/>
+          <w:szCs w:val="18"/>
+        </w:rPr>
+        <w:br/>
+      </w:r>
+      <w:r>
+        <w:rPr>
+          <w:rStyle w:val="Code"/>
+          <w:sz w:val="18"/>
+          <w:szCs w:val="18"/>
+        </w:rPr>
+        <w:t>--</w:t>
+      </w:r>
+      <w:proofErr w:type="spellStart"/>
+      <w:r>
+        <w:rPr>
+          <w:rStyle w:val="Code"/>
+          <w:sz w:val="18"/>
+          <w:szCs w:val="18"/>
+        </w:rPr>
+        <w:t>displayname</w:t>
+      </w:r>
+      <w:proofErr w:type="spellEnd"/>
+      <w:r>
+        <w:rPr>
+          <w:rStyle w:val="Code"/>
+          <w:sz w:val="18"/>
+          <w:szCs w:val="18"/>
+        </w:rPr>
+        <w:t>=”Stupid Tricks Demo”</w:t>
       </w:r>
     </w:p>
     <w:p>
@@ -497,7 +932,20 @@
         </w:numPr>
       </w:pPr>
       <w:r>
-        <w:t>Double click resultant .mobileconfig file to apply it to the system</w:t>
+        <w:t xml:space="preserve">Double click </w:t>
+      </w:r>
+      <w:proofErr w:type="gramStart"/>
+      <w:r>
+        <w:t>resultant .</w:t>
+      </w:r>
+      <w:proofErr w:type="spellStart"/>
+      <w:r>
+        <w:t>mobileconfig</w:t>
+      </w:r>
+      <w:proofErr w:type="spellEnd"/>
+      <w:proofErr w:type="gramEnd"/>
+      <w:r>
+        <w:t xml:space="preserve"> file to apply it to the system</w:t>
       </w:r>
     </w:p>
     <w:p>
@@ -514,8 +962,13 @@
           <w:sz w:val="24"/>
         </w:rPr>
       </w:pPr>
-      <w:r>
-        <w:t>Mobileconfig configuration profiles can also be applied with the ‘profiles’ command:</w:t>
+      <w:proofErr w:type="spellStart"/>
+      <w:r>
+        <w:t>Mobileconfig</w:t>
+      </w:r>
+      <w:proofErr w:type="spellEnd"/>
+      <w:r>
+        <w:t xml:space="preserve"> configuration profiles can also be applied with the ‘profiles’ command:</w:t>
       </w:r>
       <w:r>
         <w:br/>
@@ -524,8 +977,16 @@
         <w:rPr>
           <w:rStyle w:val="Code"/>
         </w:rPr>
-        <w:t xml:space="preserve">    $ profiles –I –F /path/to/studidTricksDemo.mobileconfig</w:t>
-      </w:r>
+        <w:t xml:space="preserve">    $ profiles –I –F /path/to/</w:t>
+      </w:r>
+      <w:proofErr w:type="spellStart"/>
+      <w:r>
+        <w:rPr>
+          <w:rStyle w:val="Code"/>
+        </w:rPr>
+        <w:t>studidTricksDemo.mobileconfig</w:t>
+      </w:r>
+      <w:proofErr w:type="spellEnd"/>
       <w:r>
         <w:rPr>
           <w:rStyle w:val="Code"/>
@@ -567,8 +1028,21 @@
     <w:p/>
     <w:p>
       <w:r>
-        <w:t>Two utilities addressed today: pkgbuild and pkgutil</w:t>
-      </w:r>
+        <w:t xml:space="preserve">Two utilities addressed today: </w:t>
+      </w:r>
+      <w:proofErr w:type="spellStart"/>
+      <w:r>
+        <w:t>pkgbuild</w:t>
+      </w:r>
+      <w:proofErr w:type="spellEnd"/>
+      <w:r>
+        <w:t xml:space="preserve"> and </w:t>
+      </w:r>
+      <w:proofErr w:type="spellStart"/>
+      <w:r>
+        <w:t>pkgutil</w:t>
+      </w:r>
+      <w:proofErr w:type="spellEnd"/>
     </w:p>
     <w:p>
       <w:pPr>
@@ -578,8 +1052,13 @@
           <w:numId w:val="5"/>
         </w:numPr>
       </w:pPr>
-      <w:r>
-        <w:t xml:space="preserve">pkgbuild: used to </w:t>
+      <w:proofErr w:type="spellStart"/>
+      <w:r>
+        <w:t>pkgbuild</w:t>
+      </w:r>
+      <w:proofErr w:type="spellEnd"/>
+      <w:r>
+        <w:t xml:space="preserve">: used to </w:t>
       </w:r>
       <w:r>
         <w:t xml:space="preserve">create and optionally sign installation package. </w:t>
@@ -593,11 +1072,266 @@
           <w:numId w:val="5"/>
         </w:numPr>
       </w:pPr>
-      <w:r>
-        <w:t>pkgutil: used to expand or re-wrap flat package archives, inspect contents, and interact with the receipts database</w:t>
+      <w:proofErr w:type="spellStart"/>
+      <w:r>
+        <w:t>pkgutil</w:t>
+      </w:r>
+      <w:proofErr w:type="spellEnd"/>
+      <w:r>
+        <w:t>: used to expand or re-wrap flat package archives, inspect contents, and interact with the receipts database</w:t>
       </w:r>
       <w:r>
         <w:t>.</w:t>
+      </w:r>
+    </w:p>
+    <w:p/>
+    <w:p>
+      <w:r>
+        <w:t>Installation packages can be easily built using a “</w:t>
+      </w:r>
+      <w:r>
+        <w:t>destination</w:t>
+      </w:r>
+      <w:r>
+        <w:t xml:space="preserve"> root” approach. With this technique, applications and files can be placed within folders that are nested under a “root” folder to mimic their destination path on the target drive.</w:t>
+      </w:r>
+    </w:p>
+    <w:p/>
+    <w:p>
+      <w:r>
+        <w:t xml:space="preserve">Installation scripts can be collected into a directory which will be specified when building the package. Apple has two reserved names (preinstall &amp; </w:t>
+      </w:r>
+      <w:proofErr w:type="spellStart"/>
+      <w:r>
+        <w:t>postinstall</w:t>
+      </w:r>
+      <w:proofErr w:type="spellEnd"/>
+      <w:r>
+        <w:t>) that will fire exactly when you would expect given their names. So if you wish to execute a script that does something with a file you have just copied (apply a configuration profile, for instance), it MUST be named “</w:t>
+      </w:r>
+      <w:proofErr w:type="spellStart"/>
+      <w:r>
+        <w:t>postinstall</w:t>
+      </w:r>
+      <w:proofErr w:type="spellEnd"/>
+      <w:r>
+        <w:t xml:space="preserve">” and be placed into the directory that you will specify as the scripts directory. </w:t>
+      </w:r>
+    </w:p>
+    <w:p/>
+    <w:p>
+      <w:r>
+        <w:t xml:space="preserve">To build an installation package with the provided </w:t>
+      </w:r>
+      <w:r>
+        <w:t>examples, you would use the following command (assuming you have ‘</w:t>
+      </w:r>
+      <w:proofErr w:type="spellStart"/>
+      <w:r>
+        <w:t>cd’d</w:t>
+      </w:r>
+      <w:proofErr w:type="spellEnd"/>
+      <w:r>
+        <w:t xml:space="preserve"> to the packaging folder</w:t>
+      </w:r>
+      <w:r>
+        <w:t xml:space="preserve"> - otherwise full paths will be needed for the root and scripts arguments</w:t>
+      </w:r>
+      <w:r>
+        <w:t>):</w:t>
+      </w:r>
+    </w:p>
+    <w:p/>
+    <w:p>
+      <w:pPr>
+        <w:rPr>
+          <w:rStyle w:val="Code"/>
+        </w:rPr>
+      </w:pPr>
+      <w:r>
+        <w:rPr>
+          <w:rStyle w:val="Code"/>
+        </w:rPr>
+        <w:t xml:space="preserve">$ </w:t>
+      </w:r>
+      <w:proofErr w:type="spellStart"/>
+      <w:r>
+        <w:rPr>
+          <w:rStyle w:val="Code"/>
+        </w:rPr>
+        <w:t>pkgbuild</w:t>
+      </w:r>
+      <w:proofErr w:type="spellEnd"/>
+      <w:r>
+        <w:rPr>
+          <w:rStyle w:val="Code"/>
+        </w:rPr>
+        <w:t xml:space="preserve"> --</w:t>
+      </w:r>
+      <w:proofErr w:type="gramStart"/>
+      <w:r>
+        <w:rPr>
+          <w:rStyle w:val="Code"/>
+        </w:rPr>
+        <w:t>root .</w:t>
+      </w:r>
+      <w:proofErr w:type="gramEnd"/>
+      <w:r>
+        <w:rPr>
+          <w:rStyle w:val="Code"/>
+        </w:rPr>
+        <w:t xml:space="preserve">/root --scripts ./scripts --identifier </w:t>
+      </w:r>
+      <w:proofErr w:type="spellStart"/>
+      <w:r>
+        <w:rPr>
+          <w:rStyle w:val="Code"/>
+        </w:rPr>
+        <w:t>edu.syr.training.desktoppicture</w:t>
+      </w:r>
+      <w:proofErr w:type="spellEnd"/>
+      <w:r>
+        <w:rPr>
+          <w:rStyle w:val="Code"/>
+        </w:rPr>
+        <w:t xml:space="preserve"> --version 1.0 --filter “\.</w:t>
+      </w:r>
+      <w:proofErr w:type="spellStart"/>
+      <w:r>
+        <w:rPr>
+          <w:rStyle w:val="Code"/>
+        </w:rPr>
+        <w:t>DS_Store</w:t>
+      </w:r>
+      <w:proofErr w:type="spellEnd"/>
+      <w:r>
+        <w:rPr>
+          <w:rStyle w:val="Code"/>
+        </w:rPr>
+        <w:t xml:space="preserve">” DesktopPictureExample-1.0.pkg </w:t>
+      </w:r>
+    </w:p>
+    <w:p>
+      <w:pPr>
+        <w:rPr>
+          <w:rStyle w:val="Code"/>
+        </w:rPr>
+      </w:pPr>
+    </w:p>
+    <w:p>
+      <w:r>
+        <w:t>So, let’s break that down:</w:t>
+      </w:r>
+    </w:p>
+    <w:p>
+      <w:pPr>
+        <w:pStyle w:val="ListParagraph"/>
+        <w:numPr>
+          <w:ilvl w:val="0"/>
+          <w:numId w:val="4"/>
+        </w:numPr>
+      </w:pPr>
+      <w:proofErr w:type="spellStart"/>
+      <w:r>
+        <w:t>pkgbuild</w:t>
+      </w:r>
+      <w:proofErr w:type="spellEnd"/>
+      <w:r>
+        <w:t xml:space="preserve"> calls the command</w:t>
+      </w:r>
+    </w:p>
+    <w:p>
+      <w:pPr>
+        <w:pStyle w:val="ListParagraph"/>
+        <w:numPr>
+          <w:ilvl w:val="0"/>
+          <w:numId w:val="4"/>
+        </w:numPr>
+      </w:pPr>
+      <w:r>
+        <w:t>--root specifies the base of the destination root folder that we have created</w:t>
+      </w:r>
+    </w:p>
+    <w:p>
+      <w:pPr>
+        <w:pStyle w:val="ListParagraph"/>
+        <w:numPr>
+          <w:ilvl w:val="0"/>
+          <w:numId w:val="4"/>
+        </w:numPr>
+      </w:pPr>
+      <w:r>
+        <w:t>--scripts specifies where to locate any installer scripts</w:t>
+      </w:r>
+    </w:p>
+    <w:p>
+      <w:pPr>
+        <w:pStyle w:val="ListParagraph"/>
+        <w:numPr>
+          <w:ilvl w:val="0"/>
+          <w:numId w:val="4"/>
+        </w:numPr>
+      </w:pPr>
+      <w:r>
+        <w:t>--identifier specifies the name of the package receipt that will be recorded in the receipts database</w:t>
+      </w:r>
+    </w:p>
+    <w:p>
+      <w:pPr>
+        <w:pStyle w:val="ListParagraph"/>
+        <w:numPr>
+          <w:ilvl w:val="0"/>
+          <w:numId w:val="4"/>
+        </w:numPr>
+      </w:pPr>
+      <w:r>
+        <w:t>--version because every installation has to have a version</w:t>
+      </w:r>
+    </w:p>
+    <w:p>
+      <w:pPr>
+        <w:pStyle w:val="ListParagraph"/>
+        <w:numPr>
+          <w:ilvl w:val="0"/>
+          <w:numId w:val="4"/>
+        </w:numPr>
+      </w:pPr>
+      <w:r>
+        <w:t xml:space="preserve">--filter excludes specific files. The filter command accepts POSIX regular expression formats (see “man </w:t>
+      </w:r>
+      <w:proofErr w:type="spellStart"/>
+      <w:r>
+        <w:t>re_format</w:t>
+      </w:r>
+      <w:proofErr w:type="spellEnd"/>
+      <w:r>
+        <w:t>” for details), so we have to escape the “.” char in order to look for it specifically. This command may be used multiple times.</w:t>
+      </w:r>
+    </w:p>
+    <w:p>
+      <w:pPr>
+        <w:pStyle w:val="ListParagraph"/>
+        <w:numPr>
+          <w:ilvl w:val="0"/>
+          <w:numId w:val="4"/>
+        </w:numPr>
+      </w:pPr>
+      <w:r>
+        <w:t>And finally we specify the filename for the resulting install package.</w:t>
+      </w:r>
+    </w:p>
+    <w:p/>
+    <w:p>
+      <w:r>
+        <w:t>It is worth noting that you can create an installation package that does nothing but execute a script. To do this, you can completely skip the “root” and “filter” portions of the above command, but you will need to add the “--</w:t>
+      </w:r>
+      <w:proofErr w:type="spellStart"/>
+      <w:r>
+        <w:t>nopayload</w:t>
+      </w:r>
+      <w:proofErr w:type="spellEnd"/>
+      <w:r>
+        <w:t>” flag.</w:t>
       </w:r>
       <w:bookmarkStart w:id="0" w:name="_GoBack"/>
       <w:bookmarkEnd w:id="0"/>

</xml_diff>